<commit_message>
vault backup: 2022-03-30 17:40:34
</commit_message>
<xml_diff>
--- a/实习指导文件/装卷/承义所案件批办单.docx
+++ b/实习指导文件/装卷/承义所案件批办单.docx
@@ -104,18 +104,20 @@
           <w:p>
             <w:pPr>
               <w:rPr>
-                <w:rFonts w:ascii="仿宋" w:hAnsi="仿宋" w:eastAsia="仿宋"/>
-                <w:sz w:val="24"/>
-                <w:szCs w:val="24"/>
-              </w:rPr>
-            </w:pPr>
-            <w:r>
-              <w:rPr>
-                <w:rFonts w:hint="eastAsia" w:ascii="仿宋" w:hAnsi="仿宋" w:eastAsia="仿宋"/>
-                <w:sz w:val="24"/>
-                <w:szCs w:val="24"/>
-              </w:rPr>
-              <w:t>王聿旭、任强</w:t>
+                <w:rFonts w:hint="eastAsia" w:ascii="仿宋" w:hAnsi="仿宋" w:eastAsia="仿宋"/>
+                <w:sz w:val="24"/>
+                <w:szCs w:val="24"/>
+                <w:lang w:val="en-US" w:eastAsia="zh-CN"/>
+              </w:rPr>
+            </w:pPr>
+            <w:r>
+              <w:rPr>
+                <w:rFonts w:hint="eastAsia" w:ascii="仿宋" w:hAnsi="仿宋" w:eastAsia="仿宋"/>
+                <w:sz w:val="24"/>
+                <w:szCs w:val="24"/>
+                <w:lang w:val="en-US" w:eastAsia="zh-CN"/>
+              </w:rPr>
+              <w:t>周平</w:t>
             </w:r>
           </w:p>
         </w:tc>
@@ -159,17 +161,24 @@
                 <w:szCs w:val="24"/>
               </w:rPr>
             </w:pPr>
-            <w:bookmarkStart w:id="0" w:name="_GoBack"/>
-            <w:r>
-              <w:rPr>
-                <w:rFonts w:hint="eastAsia" w:ascii="仿宋" w:hAnsi="仿宋" w:eastAsia="仿宋"/>
-                <w:sz w:val="24"/>
-                <w:szCs w:val="24"/>
-              </w:rPr>
-              <w:t>侵权责任纠纷</w:t>
-            </w:r>
-          </w:p>
-          <w:bookmarkEnd w:id="0"/>
+            <w:r>
+              <w:rPr>
+                <w:rFonts w:hint="eastAsia" w:ascii="仿宋" w:hAnsi="仿宋" w:eastAsia="仿宋"/>
+                <w:sz w:val="24"/>
+                <w:szCs w:val="24"/>
+                <w:lang w:val="en-US" w:eastAsia="zh-CN"/>
+              </w:rPr>
+              <w:t>卖买合同</w:t>
+            </w:r>
+            <w:r>
+              <w:rPr>
+                <w:rFonts w:hint="eastAsia" w:ascii="仿宋" w:hAnsi="仿宋" w:eastAsia="仿宋"/>
+                <w:sz w:val="24"/>
+                <w:szCs w:val="24"/>
+              </w:rPr>
+              <w:t>纠纷</w:t>
+            </w:r>
+          </w:p>
         </w:tc>
       </w:tr>
       <w:tr>
@@ -226,16 +235,26 @@
             <w:pPr>
               <w:jc w:val="left"/>
               <w:rPr>
-                <w:rFonts w:ascii="仿宋" w:hAnsi="仿宋" w:eastAsia="仿宋"/>
-                <w:sz w:val="24"/>
-                <w:szCs w:val="24"/>
-              </w:rPr>
-            </w:pPr>
-          </w:p>
-        </w:tc>
-        <w:tc>
-          <w:tcPr>
-            <w:tcW w:w="2274" w:type="dxa"/>
+                <w:rFonts w:hint="default" w:ascii="仿宋" w:hAnsi="仿宋" w:eastAsia="仿宋"/>
+                <w:sz w:val="24"/>
+                <w:szCs w:val="24"/>
+                <w:lang w:val="en-US" w:eastAsia="zh-CN"/>
+              </w:rPr>
+            </w:pPr>
+            <w:r>
+              <w:rPr>
+                <w:rFonts w:hint="eastAsia" w:ascii="仿宋" w:hAnsi="仿宋" w:eastAsia="仿宋"/>
+                <w:sz w:val="24"/>
+                <w:szCs w:val="24"/>
+                <w:lang w:val="en-US" w:eastAsia="zh-CN"/>
+              </w:rPr>
+              <w:t>266万</w:t>
+            </w:r>
+          </w:p>
+        </w:tc>
+        <w:tc>
+          <w:tcPr>
+            <w:tcW w:w="2275" w:type="dxa"/>
             <w:gridSpan w:val="4"/>
             <w:vAlign w:val="center"/>
           </w:tcPr>
@@ -243,7 +262,7 @@
             <w:pPr>
               <w:jc w:val="center"/>
               <w:rPr>
-                <w:rFonts w:ascii="仿宋" w:hAnsi="仿宋" w:eastAsia="仿宋"/>
+                <w:rFonts w:hint="eastAsia" w:ascii="仿宋" w:hAnsi="仿宋" w:eastAsia="仿宋"/>
                 <w:sz w:val="24"/>
                 <w:szCs w:val="24"/>
               </w:rPr>
@@ -258,17 +277,38 @@
             </w:r>
             <w:r>
               <w:rPr>
-                <w:rFonts w:ascii="仿宋" w:hAnsi="仿宋" w:eastAsia="仿宋"/>
-                <w:sz w:val="24"/>
-                <w:szCs w:val="24"/>
-              </w:rPr>
-              <w:t xml:space="preserve">   </w:t>
-            </w:r>
-            <w:r>
-              <w:rPr>
-                <w:rFonts w:hint="eastAsia" w:ascii="仿宋" w:hAnsi="仿宋" w:eastAsia="仿宋"/>
-                <w:sz w:val="24"/>
-                <w:szCs w:val="24"/>
+                <w:rFonts w:hint="eastAsia" w:ascii="仿宋" w:hAnsi="仿宋" w:eastAsia="仿宋"/>
+                <w:sz w:val="24"/>
+                <w:szCs w:val="24"/>
+                <w:lang w:val="en-US" w:eastAsia="zh-CN"/>
+              </w:rPr>
+              <w:t>/</w:t>
+            </w:r>
+            <w:r>
+              <w:rPr>
+                <w:rFonts w:hint="eastAsia" w:ascii="仿宋" w:hAnsi="仿宋" w:eastAsia="仿宋"/>
+                <w:sz w:val="24"/>
+                <w:szCs w:val="24"/>
+              </w:rPr>
+              <w:t>实收费</w:t>
+            </w:r>
+          </w:p>
+          <w:p>
+            <w:pPr>
+              <w:jc w:val="center"/>
+              <w:rPr>
+                <w:rFonts w:hint="default" w:ascii="仿宋" w:hAnsi="仿宋" w:eastAsia="仿宋"/>
+                <w:sz w:val="24"/>
+                <w:szCs w:val="24"/>
+                <w:lang w:val="en-US" w:eastAsia="zh-CN"/>
+              </w:rPr>
+            </w:pPr>
+            <w:r>
+              <w:rPr>
+                <w:rFonts w:hint="eastAsia" w:ascii="仿宋" w:hAnsi="仿宋" w:eastAsia="仿宋"/>
+                <w:sz w:val="24"/>
+                <w:szCs w:val="24"/>
+                <w:lang w:val="en-US" w:eastAsia="zh-CN"/>
               </w:rPr>
               <w:t>元</w:t>
             </w:r>
@@ -294,15 +334,24 @@
                 <w:sz w:val="24"/>
                 <w:szCs w:val="24"/>
               </w:rPr>
-              <w:t xml:space="preserve">实收费 </w:t>
-            </w:r>
-            <w:r>
-              <w:rPr>
-                <w:rFonts w:ascii="仿宋" w:hAnsi="仿宋" w:eastAsia="仿宋"/>
-                <w:sz w:val="24"/>
-                <w:szCs w:val="24"/>
-              </w:rPr>
               <w:t xml:space="preserve"> </w:t>
+            </w:r>
+            <w:r>
+              <w:rPr>
+                <w:rFonts w:ascii="仿宋" w:hAnsi="仿宋" w:eastAsia="仿宋"/>
+                <w:sz w:val="24"/>
+                <w:szCs w:val="24"/>
+              </w:rPr>
+              <w:t xml:space="preserve"> </w:t>
+            </w:r>
+            <w:r>
+              <w:rPr>
+                <w:rFonts w:hint="eastAsia" w:ascii="仿宋" w:hAnsi="仿宋" w:eastAsia="仿宋"/>
+                <w:sz w:val="24"/>
+                <w:szCs w:val="24"/>
+                <w:lang w:val="en-US" w:eastAsia="zh-CN"/>
+              </w:rPr>
+              <w:t>10000</w:t>
             </w:r>
             <w:r>
               <w:rPr>
@@ -370,9 +419,10 @@
             <w:pPr>
               <w:jc w:val="center"/>
               <w:rPr>
-                <w:rFonts w:ascii="仿宋_GB2312" w:hAnsi="仿宋" w:eastAsia="仿宋_GB2312"/>
-                <w:sz w:val="24"/>
-                <w:szCs w:val="24"/>
+                <w:rFonts w:hint="default" w:ascii="仿宋_GB2312" w:hAnsi="仿宋" w:eastAsia="仿宋_GB2312"/>
+                <w:sz w:val="24"/>
+                <w:szCs w:val="24"/>
+                <w:lang w:val="en-US" w:eastAsia="zh-CN"/>
               </w:rPr>
             </w:pPr>
             <w:r>
@@ -380,8 +430,9 @@
                 <w:rFonts w:hint="eastAsia" w:ascii="仿宋_GB2312" w:hAnsi="仿宋" w:eastAsia="仿宋_GB2312"/>
                 <w:sz w:val="24"/>
                 <w:szCs w:val="24"/>
-              </w:rPr>
-              <w:t>孙忠领</w:t>
+                <w:lang w:val="en-US" w:eastAsia="zh-CN"/>
+              </w:rPr>
+              <w:t>富卓汽车内饰（安徽）有限公司</w:t>
             </w:r>
           </w:p>
         </w:tc>
@@ -419,18 +470,20 @@
             <w:pPr>
               <w:jc w:val="center"/>
               <w:rPr>
-                <w:rFonts w:ascii="仿宋_GB2312" w:hAnsi="仿宋" w:eastAsia="仿宋_GB2312"/>
-                <w:sz w:val="24"/>
-                <w:szCs w:val="24"/>
-              </w:rPr>
-            </w:pPr>
-            <w:r>
-              <w:rPr>
-                <w:rFonts w:hint="eastAsia" w:ascii="仿宋_GB2312" w:hAnsi="宋体" w:eastAsia="仿宋_GB2312"/>
-                <w:sz w:val="24"/>
-                <w:szCs w:val="24"/>
-              </w:rPr>
-              <w:t>梁光权</w:t>
+                <w:rFonts w:hint="default" w:ascii="仿宋_GB2312" w:hAnsi="仿宋" w:eastAsia="仿宋_GB2312"/>
+                <w:sz w:val="24"/>
+                <w:szCs w:val="24"/>
+                <w:lang w:val="en-US" w:eastAsia="zh-CN"/>
+              </w:rPr>
+            </w:pPr>
+            <w:r>
+              <w:rPr>
+                <w:rFonts w:hint="eastAsia" w:ascii="仿宋_GB2312" w:hAnsi="仿宋" w:eastAsia="仿宋_GB2312"/>
+                <w:sz w:val="24"/>
+                <w:szCs w:val="24"/>
+                <w:lang w:val="en-US" w:eastAsia="zh-CN"/>
+              </w:rPr>
+              <w:t>芜湖亚利华汽车部件有限公司</w:t>
             </w:r>
           </w:p>
         </w:tc>
@@ -501,7 +554,24 @@
                 <w:sz w:val="24"/>
                 <w:szCs w:val="24"/>
               </w:rPr>
-              <w:t>芜湖市镜湖区人民法院</w:t>
+              <w:t>芜湖市</w:t>
+            </w:r>
+            <w:r>
+              <w:rPr>
+                <w:rFonts w:hint="eastAsia" w:ascii="仿宋" w:hAnsi="仿宋" w:eastAsia="仿宋"/>
+                <w:sz w:val="24"/>
+                <w:szCs w:val="24"/>
+                <w:lang w:val="en-US" w:eastAsia="zh-CN"/>
+              </w:rPr>
+              <w:t>中级</w:t>
+            </w:r>
+            <w:r>
+              <w:rPr>
+                <w:rFonts w:hint="eastAsia" w:ascii="仿宋" w:hAnsi="仿宋" w:eastAsia="仿宋"/>
+                <w:sz w:val="24"/>
+                <w:szCs w:val="24"/>
+              </w:rPr>
+              <w:t>法院</w:t>
             </w:r>
           </w:p>
         </w:tc>
@@ -1083,7 +1153,7 @@
     <w:lsdException w:uiPriority="99" w:name="Table Web 2"/>
     <w:lsdException w:uiPriority="99" w:name="Table Web 3"/>
     <w:lsdException w:uiPriority="99" w:name="Balloon Text"/>
-    <w:lsdException w:unhideWhenUsed="0" w:uiPriority="39" w:semiHidden="0" w:name="Table Grid"/>
+    <w:lsdException w:qFormat="1" w:unhideWhenUsed="0" w:uiPriority="39" w:semiHidden="0" w:name="Table Grid"/>
     <w:lsdException w:uiPriority="99" w:name="Table Theme"/>
     <w:lsdException w:unhideWhenUsed="0" w:uiPriority="60" w:semiHidden="0" w:name="Light Shading"/>
     <w:lsdException w:unhideWhenUsed="0" w:uiPriority="61" w:semiHidden="0" w:name="Light List"/>
@@ -1265,6 +1335,7 @@
   <w:style w:type="table" w:styleId="5">
     <w:name w:val="Table Grid"/>
     <w:basedOn w:val="4"/>
+    <w:qFormat/>
     <w:uiPriority w:val="39"/>
     <w:tblPr>
       <w:tblBorders>
@@ -1281,6 +1352,7 @@
     <w:name w:val="页眉 字符"/>
     <w:basedOn w:val="6"/>
     <w:link w:val="3"/>
+    <w:qFormat/>
     <w:uiPriority w:val="99"/>
     <w:rPr>
       <w:sz w:val="18"/>

</xml_diff>

<commit_message>
vault backup: 2022-09-10 11:50:24
</commit_message>
<xml_diff>
--- a/实习指导文件/装卷/承义所案件批办单.docx
+++ b/实习指导文件/装卷/承义所案件批办单.docx
@@ -156,27 +156,20 @@
             <w:pPr>
               <w:jc w:val="center"/>
               <w:rPr>
-                <w:rFonts w:ascii="仿宋" w:hAnsi="仿宋" w:eastAsia="仿宋"/>
-                <w:sz w:val="24"/>
-                <w:szCs w:val="24"/>
-              </w:rPr>
-            </w:pPr>
-            <w:r>
-              <w:rPr>
-                <w:rFonts w:hint="eastAsia" w:ascii="仿宋" w:hAnsi="仿宋" w:eastAsia="仿宋"/>
+                <w:rFonts w:hint="default" w:ascii="仿宋" w:hAnsi="仿宋" w:eastAsia="仿宋"/>
                 <w:sz w:val="24"/>
                 <w:szCs w:val="24"/>
                 <w:lang w:val="en-US" w:eastAsia="zh-CN"/>
               </w:rPr>
-              <w:t>卖买合同</w:t>
-            </w:r>
-            <w:r>
-              <w:rPr>
-                <w:rFonts w:hint="eastAsia" w:ascii="仿宋" w:hAnsi="仿宋" w:eastAsia="仿宋"/>
-                <w:sz w:val="24"/>
-                <w:szCs w:val="24"/>
-              </w:rPr>
-              <w:t>纠纷</w:t>
+            </w:pPr>
+            <w:r>
+              <w:rPr>
+                <w:rFonts w:hint="eastAsia" w:ascii="仿宋" w:hAnsi="仿宋" w:eastAsia="仿宋"/>
+                <w:sz w:val="24"/>
+                <w:szCs w:val="24"/>
+                <w:lang w:val="en-US" w:eastAsia="zh-CN"/>
+              </w:rPr>
+              <w:t>申请宣告公民限制民事行为能力</w:t>
             </w:r>
           </w:p>
         </w:tc>
@@ -248,7 +241,7 @@
                 <w:szCs w:val="24"/>
                 <w:lang w:val="en-US" w:eastAsia="zh-CN"/>
               </w:rPr>
-              <w:t>266万</w:t>
+              <w:t>0</w:t>
             </w:r>
           </w:p>
         </w:tc>
@@ -333,25 +326,9 @@
                 <w:rFonts w:hint="eastAsia" w:ascii="仿宋" w:hAnsi="仿宋" w:eastAsia="仿宋"/>
                 <w:sz w:val="24"/>
                 <w:szCs w:val="24"/>
-              </w:rPr>
-              <w:t xml:space="preserve"> </w:t>
-            </w:r>
-            <w:r>
-              <w:rPr>
-                <w:rFonts w:ascii="仿宋" w:hAnsi="仿宋" w:eastAsia="仿宋"/>
-                <w:sz w:val="24"/>
-                <w:szCs w:val="24"/>
-              </w:rPr>
-              <w:t xml:space="preserve"> </w:t>
-            </w:r>
-            <w:r>
-              <w:rPr>
-                <w:rFonts w:hint="eastAsia" w:ascii="仿宋" w:hAnsi="仿宋" w:eastAsia="仿宋"/>
-                <w:sz w:val="24"/>
-                <w:szCs w:val="24"/>
                 <w:lang w:val="en-US" w:eastAsia="zh-CN"/>
               </w:rPr>
-              <w:t>10000</w:t>
+              <w:t>3000</w:t>
             </w:r>
             <w:r>
               <w:rPr>
@@ -432,8 +409,10 @@
                 <w:szCs w:val="24"/>
                 <w:lang w:val="en-US" w:eastAsia="zh-CN"/>
               </w:rPr>
-              <w:t>富卓汽车内饰（安徽）有限公司</w:t>
-            </w:r>
+              <w:t>李桂芬</w:t>
+            </w:r>
+            <w:bookmarkStart w:id="0" w:name="_GoBack"/>
+            <w:bookmarkEnd w:id="0"/>
           </w:p>
         </w:tc>
         <w:tc>
@@ -483,7 +462,7 @@
                 <w:szCs w:val="24"/>
                 <w:lang w:val="en-US" w:eastAsia="zh-CN"/>
               </w:rPr>
-              <w:t>芜湖亚利华汽车部件有限公司</w:t>
+              <w:t>李忠楷</w:t>
             </w:r>
           </w:p>
         </w:tc>
@@ -554,7 +533,7 @@
                 <w:sz w:val="24"/>
                 <w:szCs w:val="24"/>
               </w:rPr>
-              <w:t>芜湖市</w:t>
+              <w:t>芜湖</w:t>
             </w:r>
             <w:r>
               <w:rPr>
@@ -563,7 +542,7 @@
                 <w:szCs w:val="24"/>
                 <w:lang w:val="en-US" w:eastAsia="zh-CN"/>
               </w:rPr>
-              <w:t>中级</w:t>
+              <w:t>三山经济开发区人民</w:t>
             </w:r>
             <w:r>
               <w:rPr>
@@ -996,13 +975,14 @@
 </file>
 
 <file path=word/styles.xml><?xml version="1.0" encoding="utf-8"?>
-<w:styles xmlns:mc="http://schemas.openxmlformats.org/markup-compatibility/2006" xmlns:o="urn:schemas-microsoft-com:office:office" xmlns:r="http://schemas.openxmlformats.org/officeDocument/2006/relationships" xmlns:m="http://schemas.openxmlformats.org/officeDocument/2006/math" xmlns:v="urn:schemas-microsoft-com:vml" xmlns:w="http://schemas.openxmlformats.org/wordprocessingml/2006/main" xmlns:w14="http://schemas.microsoft.com/office/word/2010/wordml" xmlns:w10="urn:schemas-microsoft-com:office:word" xmlns:sl="http://schemas.openxmlformats.org/schemaLibrary/2006/main" mc:Ignorable="w14">
+<w:styles xmlns:mc="http://schemas.openxmlformats.org/markup-compatibility/2006" xmlns:o="urn:schemas-microsoft-com:office:office" xmlns:r="http://schemas.openxmlformats.org/officeDocument/2006/relationships" xmlns:m="http://schemas.openxmlformats.org/officeDocument/2006/math" xmlns:v="urn:schemas-microsoft-com:vml" xmlns:w="http://schemas.openxmlformats.org/wordprocessingml/2006/main" xmlns:w14="http://schemas.microsoft.com/office/word/2010/wordml" xmlns:w10="urn:schemas-microsoft-com:office:word" xmlns:sl="http://schemas.openxmlformats.org/schemaLibrary/2006/main" xmlns:wpsCustomData="http://www.wps.cn/officeDocument/2013/wpsCustomData" mc:Ignorable="w14">
   <w:docDefaults>
     <w:rPrDefault>
       <w:rPr>
         <w:rFonts w:asciiTheme="minorHAnsi" w:hAnsiTheme="minorHAnsi" w:eastAsiaTheme="minorEastAsia" w:cstheme="minorBidi"/>
       </w:rPr>
     </w:rPrDefault>
+    <w:pPrDefault/>
   </w:docDefaults>
   <w:latentStyles w:count="260" w:defQFormat="0" w:defUnhideWhenUsed="1" w:defSemiHidden="1" w:defUIPriority="99" w:defLockedState="0">
     <w:lsdException w:qFormat="1" w:unhideWhenUsed="0" w:uiPriority="0" w:semiHidden="0" w:name="Normal"/>
@@ -1070,7 +1050,7 @@
     <w:lsdException w:qFormat="1" w:unhideWhenUsed="0" w:uiPriority="10" w:semiHidden="0" w:name="Title"/>
     <w:lsdException w:uiPriority="99" w:name="Closing"/>
     <w:lsdException w:uiPriority="99" w:name="Signature"/>
-    <w:lsdException w:uiPriority="1" w:name="Default Paragraph Font"/>
+    <w:lsdException w:qFormat="1" w:uiPriority="1" w:name="Default Paragraph Font"/>
     <w:lsdException w:uiPriority="99" w:name="Body Text"/>
     <w:lsdException w:uiPriority="99" w:name="Body Text Indent"/>
     <w:lsdException w:uiPriority="99" w:name="List Continue"/>
@@ -1108,7 +1088,7 @@
     <w:lsdException w:uiPriority="99" w:name="HTML Sample"/>
     <w:lsdException w:uiPriority="99" w:name="HTML Typewriter"/>
     <w:lsdException w:uiPriority="99" w:name="HTML Variable"/>
-    <w:lsdException w:uiPriority="99" w:name="Normal Table"/>
+    <w:lsdException w:qFormat="1" w:uiPriority="99" w:name="Normal Table"/>
     <w:lsdException w:uiPriority="99" w:name="annotation subject"/>
     <w:lsdException w:uiPriority="99" w:name="Table Simple 1"/>
     <w:lsdException w:uiPriority="99" w:name="Table Simple 2"/>
@@ -1274,12 +1254,14 @@
     <w:name w:val="Default Paragraph Font"/>
     <w:semiHidden/>
     <w:unhideWhenUsed/>
+    <w:qFormat/>
     <w:uiPriority w:val="1"/>
   </w:style>
   <w:style w:type="table" w:default="1" w:styleId="4">
     <w:name w:val="Normal Table"/>
     <w:semiHidden/>
     <w:unhideWhenUsed/>
+    <w:qFormat/>
     <w:uiPriority w:val="99"/>
     <w:tblPr>
       <w:tblCellMar>
@@ -1626,20 +1608,4 @@
   </a:themeElements>
   <a:objectDefaults/>
 </a:theme>
-</file>
-
-<file path=customXml/item1.xml><?xml version="1.0" encoding="utf-8"?>
-<s:customData xmlns="http://www.wps.cn/officeDocument/2013/wpsCustomData" xmlns:s="http://www.wps.cn/officeDocument/2013/wpsCustomData">
-  <customSectProps>
-    <customSectPr/>
-  </customSectProps>
-</s:customData>
-</file>
-
-<file path=customXml/itemProps1.xml><?xml version="1.0" encoding="utf-8"?>
-<ds:datastoreItem xmlns:ds="http://schemas.openxmlformats.org/officeDocument/2006/customXml" ds:itemID="{B1977F7D-205B-4081-913C-38D41E755F92}">
-  <ds:schemaRefs>
-    <ds:schemaRef ds:uri="http://www.wps.cn/officeDocument/2013/wpsCustomData"/>
-  </ds:schemaRefs>
-</ds:datastoreItem>
 </file>
</xml_diff>

<commit_message>
vault backup: 2022-11-27 19:31:37
</commit_message>
<xml_diff>
--- a/实习指导文件/装卷/承义所案件批办单.docx
+++ b/实习指导文件/装卷/承义所案件批办单.docx
@@ -104,7 +104,7 @@
           <w:p>
             <w:pPr>
               <w:rPr>
-                <w:rFonts w:hint="eastAsia" w:ascii="仿宋" w:hAnsi="仿宋" w:eastAsia="仿宋"/>
+                <w:rFonts w:hint="default" w:ascii="仿宋" w:hAnsi="仿宋" w:eastAsia="仿宋"/>
                 <w:sz w:val="24"/>
                 <w:szCs w:val="24"/>
                 <w:lang w:val="en-US" w:eastAsia="zh-CN"/>
@@ -117,7 +117,7 @@
                 <w:szCs w:val="24"/>
                 <w:lang w:val="en-US" w:eastAsia="zh-CN"/>
               </w:rPr>
-              <w:t>周平</w:t>
+              <w:t>洪媛、承涛（实习）</w:t>
             </w:r>
           </w:p>
         </w:tc>
@@ -169,7 +169,7 @@
                 <w:szCs w:val="24"/>
                 <w:lang w:val="en-US" w:eastAsia="zh-CN"/>
               </w:rPr>
-              <w:t>申请宣告公民限制民事行为能力</w:t>
+              <w:t>离婚纠纷</w:t>
             </w:r>
           </w:p>
         </w:tc>
@@ -241,7 +241,7 @@
                 <w:szCs w:val="24"/>
                 <w:lang w:val="en-US" w:eastAsia="zh-CN"/>
               </w:rPr>
-              <w:t>0</w:t>
+              <w:t>90万</w:t>
             </w:r>
           </w:p>
         </w:tc>
@@ -321,6 +321,7 @@
                 <w:szCs w:val="24"/>
               </w:rPr>
             </w:pPr>
+            <w:bookmarkStart w:id="0" w:name="_GoBack"/>
             <w:r>
               <w:rPr>
                 <w:rFonts w:hint="eastAsia" w:ascii="仿宋" w:hAnsi="仿宋" w:eastAsia="仿宋"/>
@@ -330,6 +331,7 @@
               </w:rPr>
               <w:t>3000</w:t>
             </w:r>
+            <w:bookmarkEnd w:id="0"/>
             <w:r>
               <w:rPr>
                 <w:rFonts w:hint="eastAsia" w:ascii="仿宋" w:hAnsi="仿宋" w:eastAsia="仿宋"/>
@@ -411,8 +413,6 @@
               </w:rPr>
               <w:t>李桂芬</w:t>
             </w:r>
-            <w:bookmarkStart w:id="0" w:name="_GoBack"/>
-            <w:bookmarkEnd w:id="0"/>
           </w:p>
         </w:tc>
         <w:tc>
@@ -1017,7 +1017,7 @@
     <w:lsdException w:uiPriority="99" w:name="footnote text"/>
     <w:lsdException w:uiPriority="99" w:name="annotation text"/>
     <w:lsdException w:qFormat="1" w:uiPriority="99" w:semiHidden="0" w:name="header"/>
-    <w:lsdException w:uiPriority="99" w:semiHidden="0" w:name="footer"/>
+    <w:lsdException w:qFormat="1" w:uiPriority="99" w:semiHidden="0" w:name="footer"/>
     <w:lsdException w:uiPriority="99" w:name="index heading"/>
     <w:lsdException w:qFormat="1" w:uiPriority="35" w:name="caption"/>
     <w:lsdException w:uiPriority="99" w:name="table of figures"/>
@@ -1277,6 +1277,7 @@
     <w:basedOn w:val="1"/>
     <w:link w:val="8"/>
     <w:unhideWhenUsed/>
+    <w:qFormat/>
     <w:uiPriority w:val="99"/>
     <w:pPr>
       <w:tabs>

</xml_diff>